<commit_message>
Cambios menores en el documento, deberiamos trabajar en conjunto
</commit_message>
<xml_diff>
--- a/doc/Factibilidad.docx
+++ b/doc/Factibilidad.docx
@@ -372,7 +372,7 @@
           <w:szCs w:val="32"/>
           <w:lang w:val="es-NI"/>
         </w:rPr>
-        <w:t>entrega: viernes 26</w:t>
+        <w:t>entrega: martes 8</w:t>
       </w:r>
       <w:r>
         <w:rPr>
@@ -964,11 +964,33 @@
           <w:lang w:val="es-NI"/>
         </w:rPr>
       </w:pPr>
-      <w:r>
-        <w:rPr>
-          <w:lang w:val="es-NI"/>
-        </w:rPr>
-        <w:t xml:space="preserve">Dilan Zuniga. </w:t>
+      <w:proofErr w:type="spellStart"/>
+      <w:r>
+        <w:rPr>
+          <w:lang w:val="es-NI"/>
+        </w:rPr>
+        <w:t>Dilan</w:t>
+      </w:r>
+      <w:proofErr w:type="spellEnd"/>
+      <w:r>
+        <w:rPr>
+          <w:lang w:val="es-NI"/>
+        </w:rPr>
+        <w:t xml:space="preserve"> </w:t>
+      </w:r>
+      <w:proofErr w:type="spellStart"/>
+      <w:r>
+        <w:rPr>
+          <w:lang w:val="es-NI"/>
+        </w:rPr>
+        <w:t>Zuniga</w:t>
+      </w:r>
+      <w:proofErr w:type="spellEnd"/>
+      <w:r>
+        <w:rPr>
+          <w:lang w:val="es-NI"/>
+        </w:rPr>
+        <w:t xml:space="preserve">. </w:t>
       </w:r>
     </w:p>
     <w:p>
@@ -1044,8 +1066,6 @@
     </w:p>
     <w:p>
       <w:pPr>
-        <w:pStyle w:val="Prrafodelista"/>
-        <w:ind w:left="360"/>
         <w:jc w:val="both"/>
         <w:rPr>
           <w:lang w:val="es-NI"/>
@@ -1060,8 +1080,6 @@
     </w:p>
     <w:p>
       <w:pPr>
-        <w:pStyle w:val="Prrafodelista"/>
-        <w:ind w:left="360"/>
         <w:jc w:val="both"/>
         <w:rPr>
           <w:lang w:val="es-NI"/>
@@ -1076,12 +1094,12 @@
     </w:p>
     <w:p>
       <w:pPr>
-        <w:pStyle w:val="Prrafodelista"/>
-        <w:ind w:left="360"/>
-        <w:rPr>
-          <w:lang w:val="es-NI"/>
-        </w:rPr>
-      </w:pPr>
+        <w:rPr>
+          <w:lang w:val="es-NI"/>
+        </w:rPr>
+      </w:pPr>
+      <w:bookmarkStart w:id="0" w:name="_GoBack"/>
+      <w:bookmarkEnd w:id="0"/>
       <w:r>
         <w:rPr>
           <w:lang w:val="es-NI"/>
@@ -1149,15 +1167,7 @@
         <w:rPr>
           <w:lang w:val="es-NI"/>
         </w:rPr>
-        <w:t>Presentado próximamente a la hora de juntar todo</w:t>
-      </w:r>
-      <w:bookmarkStart w:id="0" w:name="_GoBack"/>
-      <w:bookmarkEnd w:id="0"/>
-      <w:r>
-        <w:rPr>
-          <w:lang w:val="es-NI"/>
-        </w:rPr>
-        <w:t>s los puntos mencionados.</w:t>
+        <w:t>Presentado próximamente a la hora de juntar todos los puntos mencionados.</w:t>
       </w:r>
     </w:p>
     <w:sectPr>
@@ -1173,6 +1183,118 @@
 <file path=word/numbering.xml><?xml version="1.0" encoding="utf-8"?>
 <w:numbering xmlns:wpc="http://schemas.microsoft.com/office/word/2010/wordprocessingCanvas" xmlns:cx="http://schemas.microsoft.com/office/drawing/2014/chartex" xmlns:cx1="http://schemas.microsoft.com/office/drawing/2015/9/8/chartex" xmlns:cx2="http://schemas.microsoft.com/office/drawing/2015/10/21/chartex" xmlns:mc="http://schemas.openxmlformats.org/markup-compatibility/2006" xmlns:o="urn:schemas-microsoft-com:office:office" xmlns:r="http://schemas.openxmlformats.org/officeDocument/2006/relationships" xmlns:m="http://schemas.openxmlformats.org/officeDocument/2006/math" xmlns:v="urn:schemas-microsoft-com:vml" xmlns:wp14="http://schemas.microsoft.com/office/word/2010/wordprocessingDrawing" xmlns:wp="http://schemas.openxmlformats.org/drawingml/2006/wordprocessingDrawing" xmlns:w10="urn:schemas-microsoft-com:office:word" xmlns:w="http://schemas.openxmlformats.org/wordprocessingml/2006/main" xmlns:w14="http://schemas.microsoft.com/office/word/2010/wordml" xmlns:w15="http://schemas.microsoft.com/office/word/2012/wordml" xmlns:w16se="http://schemas.microsoft.com/office/word/2015/wordml/symex" xmlns:wpg="http://schemas.microsoft.com/office/word/2010/wordprocessingGroup" xmlns:wpi="http://schemas.microsoft.com/office/word/2010/wordprocessingInk" xmlns:wne="http://schemas.microsoft.com/office/word/2006/wordml" xmlns:wps="http://schemas.microsoft.com/office/word/2010/wordprocessingShape" mc:Ignorable="w14 w15 w16se wp14">
   <w:abstractNum w:abstractNumId="0" w15:restartNumberingAfterBreak="0">
+    <w:nsid w:val="19BF5ECC"/>
+    <w:multiLevelType w:val="hybridMultilevel"/>
+    <w:tmpl w:val="B4245360"/>
+    <w:lvl w:ilvl="0" w:tplc="AE240A18">
+      <w:numFmt w:val="bullet"/>
+      <w:lvlText w:val="-"/>
+      <w:lvlJc w:val="left"/>
+      <w:pPr>
+        <w:ind w:left="720" w:hanging="360"/>
+      </w:pPr>
+      <w:rPr>
+        <w:rFonts w:ascii="Calibri" w:eastAsiaTheme="minorHAnsi" w:hAnsi="Calibri" w:cstheme="minorBidi" w:hint="default"/>
+      </w:rPr>
+    </w:lvl>
+    <w:lvl w:ilvl="1" w:tplc="4C0A0003" w:tentative="1">
+      <w:start w:val="1"/>
+      <w:numFmt w:val="bullet"/>
+      <w:lvlText w:val="o"/>
+      <w:lvlJc w:val="left"/>
+      <w:pPr>
+        <w:ind w:left="1440" w:hanging="360"/>
+      </w:pPr>
+      <w:rPr>
+        <w:rFonts w:ascii="Courier New" w:hAnsi="Courier New" w:cs="Courier New" w:hint="default"/>
+      </w:rPr>
+    </w:lvl>
+    <w:lvl w:ilvl="2" w:tplc="4C0A0005" w:tentative="1">
+      <w:start w:val="1"/>
+      <w:numFmt w:val="bullet"/>
+      <w:lvlText w:val=""/>
+      <w:lvlJc w:val="left"/>
+      <w:pPr>
+        <w:ind w:left="2160" w:hanging="360"/>
+      </w:pPr>
+      <w:rPr>
+        <w:rFonts w:ascii="Wingdings" w:hAnsi="Wingdings" w:hint="default"/>
+      </w:rPr>
+    </w:lvl>
+    <w:lvl w:ilvl="3" w:tplc="4C0A0001" w:tentative="1">
+      <w:start w:val="1"/>
+      <w:numFmt w:val="bullet"/>
+      <w:lvlText w:val=""/>
+      <w:lvlJc w:val="left"/>
+      <w:pPr>
+        <w:ind w:left="2880" w:hanging="360"/>
+      </w:pPr>
+      <w:rPr>
+        <w:rFonts w:ascii="Symbol" w:hAnsi="Symbol" w:hint="default"/>
+      </w:rPr>
+    </w:lvl>
+    <w:lvl w:ilvl="4" w:tplc="4C0A0003" w:tentative="1">
+      <w:start w:val="1"/>
+      <w:numFmt w:val="bullet"/>
+      <w:lvlText w:val="o"/>
+      <w:lvlJc w:val="left"/>
+      <w:pPr>
+        <w:ind w:left="3600" w:hanging="360"/>
+      </w:pPr>
+      <w:rPr>
+        <w:rFonts w:ascii="Courier New" w:hAnsi="Courier New" w:cs="Courier New" w:hint="default"/>
+      </w:rPr>
+    </w:lvl>
+    <w:lvl w:ilvl="5" w:tplc="4C0A0005" w:tentative="1">
+      <w:start w:val="1"/>
+      <w:numFmt w:val="bullet"/>
+      <w:lvlText w:val=""/>
+      <w:lvlJc w:val="left"/>
+      <w:pPr>
+        <w:ind w:left="4320" w:hanging="360"/>
+      </w:pPr>
+      <w:rPr>
+        <w:rFonts w:ascii="Wingdings" w:hAnsi="Wingdings" w:hint="default"/>
+      </w:rPr>
+    </w:lvl>
+    <w:lvl w:ilvl="6" w:tplc="4C0A0001" w:tentative="1">
+      <w:start w:val="1"/>
+      <w:numFmt w:val="bullet"/>
+      <w:lvlText w:val=""/>
+      <w:lvlJc w:val="left"/>
+      <w:pPr>
+        <w:ind w:left="5040" w:hanging="360"/>
+      </w:pPr>
+      <w:rPr>
+        <w:rFonts w:ascii="Symbol" w:hAnsi="Symbol" w:hint="default"/>
+      </w:rPr>
+    </w:lvl>
+    <w:lvl w:ilvl="7" w:tplc="4C0A0003" w:tentative="1">
+      <w:start w:val="1"/>
+      <w:numFmt w:val="bullet"/>
+      <w:lvlText w:val="o"/>
+      <w:lvlJc w:val="left"/>
+      <w:pPr>
+        <w:ind w:left="5760" w:hanging="360"/>
+      </w:pPr>
+      <w:rPr>
+        <w:rFonts w:ascii="Courier New" w:hAnsi="Courier New" w:cs="Courier New" w:hint="default"/>
+      </w:rPr>
+    </w:lvl>
+    <w:lvl w:ilvl="8" w:tplc="4C0A0005" w:tentative="1">
+      <w:start w:val="1"/>
+      <w:numFmt w:val="bullet"/>
+      <w:lvlText w:val=""/>
+      <w:lvlJc w:val="left"/>
+      <w:pPr>
+        <w:ind w:left="6480" w:hanging="360"/>
+      </w:pPr>
+      <w:rPr>
+        <w:rFonts w:ascii="Wingdings" w:hAnsi="Wingdings" w:hint="default"/>
+      </w:rPr>
+    </w:lvl>
+  </w:abstractNum>
+  <w:abstractNum w:abstractNumId="1" w15:restartNumberingAfterBreak="0">
     <w:nsid w:val="2C600741"/>
     <w:multiLevelType w:val="multilevel"/>
     <w:tmpl w:val="4C0A001F"/>
@@ -1258,7 +1380,7 @@
       </w:pPr>
     </w:lvl>
   </w:abstractNum>
-  <w:abstractNum w:abstractNumId="1" w15:restartNumberingAfterBreak="0">
+  <w:abstractNum w:abstractNumId="2" w15:restartNumberingAfterBreak="0">
     <w:nsid w:val="2EB50890"/>
     <w:multiLevelType w:val="hybridMultilevel"/>
     <w:tmpl w:val="1778A73A"/>
@@ -1370,7 +1492,7 @@
       </w:rPr>
     </w:lvl>
   </w:abstractNum>
-  <w:abstractNum w:abstractNumId="2" w15:restartNumberingAfterBreak="0">
+  <w:abstractNum w:abstractNumId="3" w15:restartNumberingAfterBreak="0">
     <w:nsid w:val="30E57026"/>
     <w:multiLevelType w:val="hybridMultilevel"/>
     <w:tmpl w:val="72C0CCDC"/>
@@ -1483,7 +1605,7 @@
       </w:rPr>
     </w:lvl>
   </w:abstractNum>
-  <w:abstractNum w:abstractNumId="3" w15:restartNumberingAfterBreak="0">
+  <w:abstractNum w:abstractNumId="4" w15:restartNumberingAfterBreak="0">
     <w:nsid w:val="402F07EC"/>
     <w:multiLevelType w:val="hybridMultilevel"/>
     <w:tmpl w:val="F4D4F5A0"/>
@@ -1569,7 +1691,7 @@
       </w:pPr>
     </w:lvl>
   </w:abstractNum>
-  <w:abstractNum w:abstractNumId="4" w15:restartNumberingAfterBreak="0">
+  <w:abstractNum w:abstractNumId="5" w15:restartNumberingAfterBreak="0">
     <w:nsid w:val="4299351D"/>
     <w:multiLevelType w:val="hybridMultilevel"/>
     <w:tmpl w:val="9716D158"/>
@@ -1655,7 +1777,7 @@
       </w:pPr>
     </w:lvl>
   </w:abstractNum>
-  <w:abstractNum w:abstractNumId="5" w15:restartNumberingAfterBreak="0">
+  <w:abstractNum w:abstractNumId="6" w15:restartNumberingAfterBreak="0">
     <w:nsid w:val="63754388"/>
     <w:multiLevelType w:val="hybridMultilevel"/>
     <w:tmpl w:val="4E1CE54C"/>
@@ -1768,22 +1890,25 @@
     </w:lvl>
   </w:abstractNum>
   <w:num w:numId="1">
+    <w:abstractNumId w:val="6"/>
+  </w:num>
+  <w:num w:numId="2">
+    <w:abstractNumId w:val="2"/>
+  </w:num>
+  <w:num w:numId="3">
+    <w:abstractNumId w:val="1"/>
+  </w:num>
+  <w:num w:numId="4">
+    <w:abstractNumId w:val="4"/>
+  </w:num>
+  <w:num w:numId="5">
     <w:abstractNumId w:val="5"/>
   </w:num>
-  <w:num w:numId="2">
-    <w:abstractNumId w:val="1"/>
-  </w:num>
-  <w:num w:numId="3">
-    <w:abstractNumId w:val="0"/>
-  </w:num>
-  <w:num w:numId="4">
+  <w:num w:numId="6">
     <w:abstractNumId w:val="3"/>
   </w:num>
-  <w:num w:numId="5">
-    <w:abstractNumId w:val="4"/>
-  </w:num>
-  <w:num w:numId="6">
-    <w:abstractNumId w:val="2"/>
+  <w:num w:numId="7">
+    <w:abstractNumId w:val="0"/>
   </w:num>
 </w:numbering>
 </file>

</xml_diff>

<commit_message>
El reporte es el mismo archivo
</commit_message>
<xml_diff>
--- a/doc/Factibilidad.docx
+++ b/doc/Factibilidad.docx
@@ -801,6 +801,7 @@
     <w:p>
       <w:pPr>
         <w:ind w:left="360"/>
+        <w:jc w:val="both"/>
         <w:rPr>
           <w:sz w:val="28"/>
           <w:szCs w:val="28"/>
@@ -964,33 +965,11 @@
           <w:lang w:val="es-NI"/>
         </w:rPr>
       </w:pPr>
-      <w:proofErr w:type="spellStart"/>
-      <w:r>
-        <w:rPr>
-          <w:lang w:val="es-NI"/>
-        </w:rPr>
-        <w:t>Dilan</w:t>
-      </w:r>
-      <w:proofErr w:type="spellEnd"/>
-      <w:r>
-        <w:rPr>
-          <w:lang w:val="es-NI"/>
-        </w:rPr>
-        <w:t xml:space="preserve"> </w:t>
-      </w:r>
-      <w:proofErr w:type="spellStart"/>
-      <w:r>
-        <w:rPr>
-          <w:lang w:val="es-NI"/>
-        </w:rPr>
-        <w:t>Zuniga</w:t>
-      </w:r>
-      <w:proofErr w:type="spellEnd"/>
-      <w:r>
-        <w:rPr>
-          <w:lang w:val="es-NI"/>
-        </w:rPr>
-        <w:t xml:space="preserve">. </w:t>
+      <w:r>
+        <w:rPr>
+          <w:lang w:val="es-NI"/>
+        </w:rPr>
+        <w:t xml:space="preserve">Dilan Zuniga. </w:t>
       </w:r>
     </w:p>
     <w:p>
@@ -1098,77 +1077,20 @@
           <w:lang w:val="es-NI"/>
         </w:rPr>
       </w:pPr>
+      <w:r>
+        <w:rPr>
+          <w:lang w:val="es-NI"/>
+        </w:rPr>
+        <w:t>Buscar algún tipo de mejora o cambio en el proyecto tratando de encontrar que sea factible o que pueda ser realizado.</w:t>
+      </w:r>
+      <w:r>
+        <w:rPr>
+          <w:lang w:val="es-NI"/>
+        </w:rPr>
+        <w:t xml:space="preserve"> </w:t>
+      </w:r>
       <w:bookmarkStart w:id="0" w:name="_GoBack"/>
       <w:bookmarkEnd w:id="0"/>
-      <w:r>
-        <w:rPr>
-          <w:lang w:val="es-NI"/>
-        </w:rPr>
-        <w:t>Buscar algún tipo de mejora o cambio en el proyecto tratando de encontrar que sea factible o que pueda ser realizado.</w:t>
-      </w:r>
-      <w:r>
-        <w:rPr>
-          <w:lang w:val="es-NI"/>
-        </w:rPr>
-        <w:t xml:space="preserve"> </w:t>
-      </w:r>
-    </w:p>
-    <w:p>
-      <w:pPr>
-        <w:pStyle w:val="Prrafodelista"/>
-        <w:ind w:left="360"/>
-        <w:rPr>
-          <w:lang w:val="es-NI"/>
-        </w:rPr>
-      </w:pPr>
-    </w:p>
-    <w:p>
-      <w:pPr>
-        <w:pStyle w:val="Prrafodelista"/>
-        <w:numPr>
-          <w:ilvl w:val="0"/>
-          <w:numId w:val="3"/>
-        </w:numPr>
-        <w:rPr>
-          <w:rFonts w:ascii="Z" w:eastAsia="Z" w:hAnsi="Z" w:cs="Z"/>
-          <w:b/>
-          <w:bCs/>
-          <w:i/>
-          <w:iCs/>
-          <w:sz w:val="28"/>
-          <w:szCs w:val="28"/>
-          <w:lang w:val="es-NI"/>
-        </w:rPr>
-      </w:pPr>
-      <w:r>
-        <w:rPr>
-          <w:rFonts w:ascii="Z" w:eastAsia="Z" w:hAnsi="Z" w:cs="Z"/>
-          <w:b/>
-          <w:bCs/>
-          <w:i/>
-          <w:iCs/>
-          <w:sz w:val="28"/>
-          <w:szCs w:val="28"/>
-          <w:lang w:val="es-NI"/>
-        </w:rPr>
-        <w:t>Reporte</w:t>
-      </w:r>
-    </w:p>
-    <w:p>
-      <w:pPr>
-        <w:pStyle w:val="Prrafodelista"/>
-        <w:ind w:left="360"/>
-        <w:jc w:val="both"/>
-        <w:rPr>
-          <w:lang w:val="es-NI"/>
-        </w:rPr>
-      </w:pPr>
-      <w:r>
-        <w:rPr>
-          <w:lang w:val="es-NI"/>
-        </w:rPr>
-        <w:t>Presentado próximamente a la hora de juntar todos los puntos mencionados.</w:t>
-      </w:r>
     </w:p>
     <w:sectPr>
       <w:pgSz w:w="12240" w:h="15840"/>

</xml_diff>

<commit_message>
Cambios en parte 5 y 6
</commit_message>
<xml_diff>
--- a/doc/Factibilidad.docx
+++ b/doc/Factibilidad.docx
@@ -814,6 +814,12 @@
         </w:rPr>
         <w:t>El personal dentro del proyecto seriamos las tres personas encargadas del mismo. Pueda ser posible que más adelante se requiera la ayuda de alguien que tenga conocimientos en diseño para el ambiente visual del mismo.</w:t>
       </w:r>
+      <w:r>
+        <w:rPr>
+          <w:lang w:val="es-NI"/>
+        </w:rPr>
+        <w:t xml:space="preserve"> Y también se podría considerar parte del personal a los diversos tutores que puedan dar su conocimiento acerca de la aplicación.</w:t>
+      </w:r>
     </w:p>
     <w:p>
       <w:pPr>
@@ -840,43 +846,35 @@
     <w:p>
       <w:pPr>
         <w:ind w:left="360"/>
-        <w:rPr>
-          <w:lang w:val="es-NI"/>
-        </w:rPr>
-      </w:pPr>
-      <w:r>
-        <w:rPr>
-          <w:lang w:val="es-NI"/>
-        </w:rPr>
-        <w:t>Unos 4 meses trabajando de 3 a 4 horas diario.</w:t>
+        <w:jc w:val="both"/>
+        <w:rPr>
+          <w:lang w:val="es-NI"/>
+        </w:rPr>
+      </w:pPr>
+      <w:r>
+        <w:rPr>
+          <w:lang w:val="es-NI"/>
+        </w:rPr>
+        <w:t>El tiempo es uno de los factores principales que se tienen que tomar en cuenta, pero como estudiantes el tiempo es bastante limitado por las distintas actividades y otras clases que nos corresponden como alumnos que combina diversas carreras. Pensando en ser bastantes activos con respecto al proyecto esperamos que de aquí a</w:t>
+      </w:r>
+      <w:r>
+        <w:rPr>
+          <w:lang w:val="es-NI"/>
+        </w:rPr>
+        <w:t xml:space="preserve"> 4 meses t</w:t>
+      </w:r>
+      <w:r>
+        <w:rPr>
+          <w:lang w:val="es-NI"/>
+        </w:rPr>
+        <w:t>rabajando de 3 a 4 horas diario se pueda completar el mismo.</w:t>
       </w:r>
     </w:p>
     <w:p>
       <w:pPr>
         <w:ind w:left="360"/>
-        <w:rPr>
-          <w:sz w:val="28"/>
-          <w:szCs w:val="28"/>
-          <w:lang w:val="es-NI"/>
-        </w:rPr>
-      </w:pPr>
-    </w:p>
-    <w:p>
-      <w:pPr>
-        <w:ind w:left="360"/>
-        <w:rPr>
-          <w:sz w:val="28"/>
-          <w:szCs w:val="28"/>
-          <w:lang w:val="es-NI"/>
-        </w:rPr>
-      </w:pPr>
-    </w:p>
-    <w:p>
-      <w:pPr>
-        <w:ind w:left="360"/>
-        <w:rPr>
-          <w:sz w:val="28"/>
-          <w:szCs w:val="28"/>
+        <w:jc w:val="both"/>
+        <w:rPr>
           <w:lang w:val="es-NI"/>
         </w:rPr>
       </w:pPr>
@@ -965,11 +963,33 @@
           <w:lang w:val="es-NI"/>
         </w:rPr>
       </w:pPr>
-      <w:r>
-        <w:rPr>
-          <w:lang w:val="es-NI"/>
-        </w:rPr>
-        <w:t xml:space="preserve">Dilan Zuniga. </w:t>
+      <w:proofErr w:type="spellStart"/>
+      <w:r>
+        <w:rPr>
+          <w:lang w:val="es-NI"/>
+        </w:rPr>
+        <w:t>Dilan</w:t>
+      </w:r>
+      <w:proofErr w:type="spellEnd"/>
+      <w:r>
+        <w:rPr>
+          <w:lang w:val="es-NI"/>
+        </w:rPr>
+        <w:t xml:space="preserve"> </w:t>
+      </w:r>
+      <w:proofErr w:type="spellStart"/>
+      <w:r>
+        <w:rPr>
+          <w:lang w:val="es-NI"/>
+        </w:rPr>
+        <w:t>Zuniga</w:t>
+      </w:r>
+      <w:proofErr w:type="spellEnd"/>
+      <w:r>
+        <w:rPr>
+          <w:lang w:val="es-NI"/>
+        </w:rPr>
+        <w:t xml:space="preserve">. </w:t>
       </w:r>
     </w:p>
     <w:p>
@@ -1068,29 +1088,22 @@
         <w:rPr>
           <w:lang w:val="es-NI"/>
         </w:rPr>
-        <w:t>Como alternativas principales y para tomar una decisión que no afecte todo el proyecto, se establecerán fechas para así tener una visión clara de a dónde vamos y tratar de cumplir con ello. En caso que se llegue al día final de la entrega o que se encuentre muy tarde alguna imposibilidad de terminar el mismo, se buscara como rescatar la mayor parte del proyecto y luego proceder a analizarlo, así se podría encontrar una solución sin dejar ir todo el proyecto.</w:t>
-      </w:r>
-    </w:p>
-    <w:p>
-      <w:pPr>
-        <w:rPr>
-          <w:lang w:val="es-NI"/>
-        </w:rPr>
-      </w:pPr>
-      <w:r>
-        <w:rPr>
-          <w:lang w:val="es-NI"/>
-        </w:rPr>
-        <w:t>Buscar algún tipo de mejora o cambio en el proyecto tratando de encontrar que sea factible o que pueda ser realizado.</w:t>
-      </w:r>
-      <w:r>
-        <w:rPr>
-          <w:lang w:val="es-NI"/>
-        </w:rPr>
-        <w:t xml:space="preserve"> </w:t>
+        <w:t xml:space="preserve">Como alternativas principales y para tomar una decisión que no afecte todo el proyecto, se establecerán fechas para así tener una visión clara de a dónde vamos y tratar de cumplir con ello. En caso que se llegue al día final de la entrega o que se encuentre muy tarde alguna imposibilidad de terminar el mismo, se buscara como rescatar la mayor parte del proyecto y luego proceder a analizarlo, así se podría encontrar una </w:t>
       </w:r>
       <w:bookmarkStart w:id="0" w:name="_GoBack"/>
       <w:bookmarkEnd w:id="0"/>
+      <w:r>
+        <w:rPr>
+          <w:lang w:val="es-NI"/>
+        </w:rPr>
+        <w:t>solución sin dejar ir todo el proyecto</w:t>
+      </w:r>
+      <w:r>
+        <w:rPr>
+          <w:lang w:val="es-NI"/>
+        </w:rPr>
+        <w:t>.</w:t>
+      </w:r>
     </w:p>
     <w:sectPr>
       <w:pgSz w:w="12240" w:h="15840"/>

</xml_diff>

<commit_message>
Solo agregue un acento
</commit_message>
<xml_diff>
--- a/doc/Factibilidad.docx
+++ b/doc/Factibilidad.docx
@@ -106,7 +106,7 @@
     </w:p>
     <w:p>
       <w:pPr>
-        <w:pStyle w:val="Title"/>
+        <w:pStyle w:val="Ttulo"/>
         <w:jc w:val="center"/>
         <w:rPr>
           <w:b/>
@@ -188,7 +188,7 @@
     </w:p>
     <w:p>
       <w:pPr>
-        <w:pStyle w:val="ListParagraph"/>
+        <w:pStyle w:val="Prrafodelista"/>
         <w:numPr>
           <w:ilvl w:val="0"/>
           <w:numId w:val="2"/>
@@ -210,7 +210,7 @@
     </w:p>
     <w:p>
       <w:pPr>
-        <w:pStyle w:val="ListParagraph"/>
+        <w:pStyle w:val="Prrafodelista"/>
         <w:numPr>
           <w:ilvl w:val="0"/>
           <w:numId w:val="2"/>
@@ -222,17 +222,26 @@
           <w:szCs w:val="24"/>
         </w:rPr>
       </w:pPr>
-      <w:r>
-        <w:rPr>
-          <w:sz w:val="24"/>
-          <w:szCs w:val="24"/>
-        </w:rPr>
-        <w:t>Jose Antonio Torres Vanegas</w:t>
-      </w:r>
-    </w:p>
-    <w:p>
-      <w:pPr>
-        <w:pStyle w:val="ListParagraph"/>
+      <w:proofErr w:type="spellStart"/>
+      <w:r>
+        <w:rPr>
+          <w:sz w:val="24"/>
+          <w:szCs w:val="24"/>
+        </w:rPr>
+        <w:t>Jose</w:t>
+      </w:r>
+      <w:proofErr w:type="spellEnd"/>
+      <w:r>
+        <w:rPr>
+          <w:sz w:val="24"/>
+          <w:szCs w:val="24"/>
+        </w:rPr>
+        <w:t xml:space="preserve"> Antonio Torres Vanegas</w:t>
+      </w:r>
+    </w:p>
+    <w:p>
+      <w:pPr>
+        <w:pStyle w:val="Prrafodelista"/>
         <w:numPr>
           <w:ilvl w:val="0"/>
           <w:numId w:val="2"/>
@@ -244,12 +253,37 @@
           <w:szCs w:val="24"/>
         </w:rPr>
       </w:pPr>
-      <w:r>
-        <w:rPr>
-          <w:sz w:val="24"/>
-          <w:szCs w:val="24"/>
-        </w:rPr>
-        <w:t>Dilan Karin Zúniga Sánchez</w:t>
+      <w:proofErr w:type="spellStart"/>
+      <w:r>
+        <w:rPr>
+          <w:sz w:val="24"/>
+          <w:szCs w:val="24"/>
+        </w:rPr>
+        <w:t>Dilan</w:t>
+      </w:r>
+      <w:proofErr w:type="spellEnd"/>
+      <w:r>
+        <w:rPr>
+          <w:sz w:val="24"/>
+          <w:szCs w:val="24"/>
+        </w:rPr>
+        <w:t xml:space="preserve"> Karin </w:t>
+      </w:r>
+      <w:proofErr w:type="spellStart"/>
+      <w:r>
+        <w:rPr>
+          <w:sz w:val="24"/>
+          <w:szCs w:val="24"/>
+        </w:rPr>
+        <w:t>Zúniga</w:t>
+      </w:r>
+      <w:proofErr w:type="spellEnd"/>
+      <w:r>
+        <w:rPr>
+          <w:sz w:val="24"/>
+          <w:szCs w:val="24"/>
+        </w:rPr>
+        <w:t xml:space="preserve"> Sánchez</w:t>
       </w:r>
     </w:p>
     <w:p>
@@ -285,7 +319,7 @@
     </w:p>
     <w:p>
       <w:pPr>
-        <w:pStyle w:val="ListParagraph"/>
+        <w:pStyle w:val="Prrafodelista"/>
         <w:numPr>
           <w:ilvl w:val="0"/>
           <w:numId w:val="8"/>
@@ -338,7 +372,7 @@
     </w:p>
     <w:p>
       <w:pPr>
-        <w:pStyle w:val="ListParagraph"/>
+        <w:pStyle w:val="Prrafodelista"/>
         <w:numPr>
           <w:ilvl w:val="0"/>
           <w:numId w:val="8"/>
@@ -360,7 +394,7 @@
     </w:p>
     <w:p>
       <w:pPr>
-        <w:pStyle w:val="ListParagraph"/>
+        <w:pStyle w:val="Prrafodelista"/>
         <w:numPr>
           <w:ilvl w:val="0"/>
           <w:numId w:val="8"/>
@@ -408,7 +442,7 @@
     </w:p>
     <w:p>
       <w:pPr>
-        <w:pStyle w:val="Heading1"/>
+        <w:pStyle w:val="Ttulo1"/>
       </w:pPr>
       <w:r>
         <w:rPr>
@@ -470,7 +504,7 @@
     </w:p>
     <w:p>
       <w:pPr>
-        <w:pStyle w:val="ListParagraph"/>
+        <w:pStyle w:val="Prrafodelista"/>
         <w:numPr>
           <w:ilvl w:val="0"/>
           <w:numId w:val="9"/>
@@ -488,7 +522,7 @@
     </w:p>
     <w:p>
       <w:pPr>
-        <w:pStyle w:val="ListParagraph"/>
+        <w:pStyle w:val="Prrafodelista"/>
         <w:numPr>
           <w:ilvl w:val="0"/>
           <w:numId w:val="9"/>
@@ -519,7 +553,7 @@
     </w:p>
     <w:p>
       <w:pPr>
-        <w:pStyle w:val="ListParagraph"/>
+        <w:pStyle w:val="Prrafodelista"/>
         <w:numPr>
           <w:ilvl w:val="0"/>
           <w:numId w:val="10"/>
@@ -537,7 +571,7 @@
     </w:p>
     <w:p>
       <w:pPr>
-        <w:pStyle w:val="ListParagraph"/>
+        <w:pStyle w:val="Prrafodelista"/>
         <w:numPr>
           <w:ilvl w:val="0"/>
           <w:numId w:val="10"/>
@@ -555,7 +589,7 @@
     </w:p>
     <w:p>
       <w:pPr>
-        <w:pStyle w:val="Heading1"/>
+        <w:pStyle w:val="Ttulo1"/>
       </w:pPr>
       <w:r>
         <w:t>Alcance</w:t>
@@ -585,7 +619,7 @@
     <w:p/>
     <w:p>
       <w:pPr>
-        <w:pStyle w:val="Heading1"/>
+        <w:pStyle w:val="Ttulo1"/>
       </w:pPr>
     </w:p>
     <w:p>
@@ -603,7 +637,7 @@
     </w:p>
     <w:p>
       <w:pPr>
-        <w:pStyle w:val="Heading1"/>
+        <w:pStyle w:val="Ttulo1"/>
       </w:pPr>
       <w:r>
         <w:lastRenderedPageBreak/>
@@ -627,7 +661,7 @@
     </w:p>
     <w:p>
       <w:pPr>
-        <w:pStyle w:val="ListParagraph"/>
+        <w:pStyle w:val="Prrafodelista"/>
         <w:numPr>
           <w:ilvl w:val="0"/>
           <w:numId w:val="13"/>
@@ -653,7 +687,7 @@
     </w:p>
     <w:p>
       <w:pPr>
-        <w:pStyle w:val="ListParagraph"/>
+        <w:pStyle w:val="Prrafodelista"/>
         <w:numPr>
           <w:ilvl w:val="1"/>
           <w:numId w:val="13"/>
@@ -675,7 +709,7 @@
     </w:p>
     <w:p>
       <w:pPr>
-        <w:pStyle w:val="ListParagraph"/>
+        <w:pStyle w:val="Prrafodelista"/>
         <w:numPr>
           <w:ilvl w:val="1"/>
           <w:numId w:val="13"/>
@@ -697,7 +731,7 @@
     </w:p>
     <w:p>
       <w:pPr>
-        <w:pStyle w:val="ListParagraph"/>
+        <w:pStyle w:val="Prrafodelista"/>
         <w:numPr>
           <w:ilvl w:val="1"/>
           <w:numId w:val="13"/>
@@ -719,7 +753,7 @@
     </w:p>
     <w:p>
       <w:pPr>
-        <w:pStyle w:val="ListParagraph"/>
+        <w:pStyle w:val="Prrafodelista"/>
         <w:spacing w:after="0" w:line="276" w:lineRule="auto"/>
         <w:jc w:val="both"/>
         <w:rPr>
@@ -730,7 +764,7 @@
     </w:p>
     <w:p>
       <w:pPr>
-        <w:pStyle w:val="ListParagraph"/>
+        <w:pStyle w:val="Prrafodelista"/>
         <w:numPr>
           <w:ilvl w:val="0"/>
           <w:numId w:val="13"/>
@@ -752,7 +786,7 @@
     </w:p>
     <w:p>
       <w:pPr>
-        <w:pStyle w:val="ListParagraph"/>
+        <w:pStyle w:val="Prrafodelista"/>
         <w:numPr>
           <w:ilvl w:val="1"/>
           <w:numId w:val="13"/>
@@ -774,7 +808,7 @@
     </w:p>
     <w:p>
       <w:pPr>
-        <w:pStyle w:val="ListParagraph"/>
+        <w:pStyle w:val="Prrafodelista"/>
         <w:numPr>
           <w:ilvl w:val="1"/>
           <w:numId w:val="13"/>
@@ -796,7 +830,7 @@
     </w:p>
     <w:p>
       <w:pPr>
-        <w:pStyle w:val="ListParagraph"/>
+        <w:pStyle w:val="Prrafodelista"/>
         <w:spacing w:after="0" w:line="276" w:lineRule="auto"/>
         <w:jc w:val="both"/>
         <w:rPr>
@@ -807,7 +841,7 @@
     </w:p>
     <w:p>
       <w:pPr>
-        <w:pStyle w:val="ListParagraph"/>
+        <w:pStyle w:val="Prrafodelista"/>
         <w:numPr>
           <w:ilvl w:val="0"/>
           <w:numId w:val="13"/>
@@ -836,7 +870,7 @@
     </w:p>
     <w:p>
       <w:pPr>
-        <w:pStyle w:val="ListParagraph"/>
+        <w:pStyle w:val="Prrafodelista"/>
         <w:numPr>
           <w:ilvl w:val="1"/>
           <w:numId w:val="13"/>
@@ -865,7 +899,7 @@
     </w:p>
     <w:p>
       <w:pPr>
-        <w:pStyle w:val="ListParagraph"/>
+        <w:pStyle w:val="Prrafodelista"/>
         <w:numPr>
           <w:ilvl w:val="1"/>
           <w:numId w:val="13"/>
@@ -904,7 +938,7 @@
     </w:p>
     <w:p>
       <w:pPr>
-        <w:pStyle w:val="Heading2"/>
+        <w:pStyle w:val="Ttulo2"/>
         <w:rPr>
           <w:b/>
         </w:rPr>
@@ -936,7 +970,7 @@
     </w:p>
     <w:p>
       <w:pPr>
-        <w:pStyle w:val="Heading2"/>
+        <w:pStyle w:val="Ttulo2"/>
         <w:rPr>
           <w:rFonts w:eastAsia="Times New Roman"/>
           <w:b/>
@@ -957,7 +991,7 @@
     </w:p>
     <w:p>
       <w:pPr>
-        <w:pStyle w:val="Heading2"/>
+        <w:pStyle w:val="Ttulo2"/>
         <w:rPr>
           <w:rFonts w:eastAsia="Times New Roman" w:cs="Times New Roman"/>
         </w:rPr>
@@ -979,7 +1013,7 @@
     </w:p>
     <w:p>
       <w:pPr>
-        <w:pStyle w:val="Heading1"/>
+        <w:pStyle w:val="Ttulo1"/>
       </w:pPr>
       <w:r>
         <w:t>Factibilidad Técnica</w:t>
@@ -1000,7 +1034,7 @@
     </w:p>
     <w:p>
       <w:pPr>
-        <w:pStyle w:val="ListParagraph"/>
+        <w:pStyle w:val="Prrafodelista"/>
         <w:numPr>
           <w:ilvl w:val="0"/>
           <w:numId w:val="15"/>
@@ -1026,7 +1060,7 @@
       <w:hyperlink r:id="rId6" w:history="1">
         <w:r>
           <w:rPr>
-            <w:rStyle w:val="Hyperlink"/>
+            <w:rStyle w:val="Hipervnculo"/>
             <w:rFonts w:cs="Arial"/>
             <w:szCs w:val="24"/>
           </w:rPr>
@@ -1055,7 +1089,39 @@
           <w:rFonts w:cs="Arial"/>
           <w:szCs w:val="24"/>
         </w:rPr>
-        <w:t>Se usarán como lenguaje de procesos y de Backend PHP y como gestor de base de datos clientes MySQL que permitan una rápida construcción de la aplicación</w:t>
+        <w:t xml:space="preserve">Se usarán como lenguaje de procesos y de </w:t>
+      </w:r>
+      <w:proofErr w:type="spellStart"/>
+      <w:r>
+        <w:rPr>
+          <w:rFonts w:cs="Arial"/>
+          <w:szCs w:val="24"/>
+        </w:rPr>
+        <w:t>Backend</w:t>
+      </w:r>
+      <w:proofErr w:type="spellEnd"/>
+      <w:r>
+        <w:rPr>
+          <w:rFonts w:cs="Arial"/>
+          <w:szCs w:val="24"/>
+        </w:rPr>
+        <w:t xml:space="preserve"> PHP y como gestor de base de datos clientes </w:t>
+      </w:r>
+      <w:proofErr w:type="spellStart"/>
+      <w:r>
+        <w:rPr>
+          <w:rFonts w:cs="Arial"/>
+          <w:szCs w:val="24"/>
+        </w:rPr>
+        <w:t>MySQL</w:t>
+      </w:r>
+      <w:proofErr w:type="spellEnd"/>
+      <w:r>
+        <w:rPr>
+          <w:rFonts w:cs="Arial"/>
+          <w:szCs w:val="24"/>
+        </w:rPr>
+        <w:t xml:space="preserve"> que permitan una rápida construcción de la aplicación</w:t>
       </w:r>
       <w:r>
         <w:rPr>
@@ -1079,12 +1145,28 @@
           <w:rFonts w:cs="Arial"/>
           <w:szCs w:val="24"/>
         </w:rPr>
-        <w:t xml:space="preserve">La plataforma de Heroku nos permitirá soportar una demanda inicial de hasta 200 consultas diarias en su primera etapa. </w:t>
-      </w:r>
-    </w:p>
-    <w:p>
-      <w:pPr>
-        <w:pStyle w:val="ListParagraph"/>
+        <w:t xml:space="preserve">La plataforma de </w:t>
+      </w:r>
+      <w:proofErr w:type="spellStart"/>
+      <w:r>
+        <w:rPr>
+          <w:rFonts w:cs="Arial"/>
+          <w:szCs w:val="24"/>
+        </w:rPr>
+        <w:t>Heroku</w:t>
+      </w:r>
+      <w:proofErr w:type="spellEnd"/>
+      <w:r>
+        <w:rPr>
+          <w:rFonts w:cs="Arial"/>
+          <w:szCs w:val="24"/>
+        </w:rPr>
+        <w:t xml:space="preserve"> nos permitirá soportar una demanda inicial de hasta 200 consultas diarias en su primera etapa. </w:t>
+      </w:r>
+    </w:p>
+    <w:p>
+      <w:pPr>
+        <w:pStyle w:val="Prrafodelista"/>
         <w:numPr>
           <w:ilvl w:val="0"/>
           <w:numId w:val="14"/>
@@ -1097,17 +1179,22 @@
     </w:p>
     <w:p>
       <w:pPr>
-        <w:pStyle w:val="Heading1"/>
+        <w:pStyle w:val="Ttulo1"/>
       </w:pPr>
       <w:r>
         <w:lastRenderedPageBreak/>
-        <w:t>Planificacion y personal</w:t>
+        <w:t>Planificación</w:t>
+      </w:r>
+      <w:bookmarkStart w:id="0" w:name="_GoBack"/>
+      <w:bookmarkEnd w:id="0"/>
+      <w:r>
+        <w:t xml:space="preserve"> y personal</w:t>
       </w:r>
     </w:p>
     <w:p/>
     <w:p>
       <w:pPr>
-        <w:pStyle w:val="Heading2"/>
+        <w:pStyle w:val="Ttulo2"/>
         <w:rPr>
           <w:b/>
         </w:rPr>
@@ -1135,7 +1222,7 @@
     </w:p>
     <w:p>
       <w:pPr>
-        <w:pStyle w:val="Heading2"/>
+        <w:pStyle w:val="Ttulo2"/>
       </w:pPr>
       <w:r>
         <w:rPr>
@@ -1166,14 +1253,12 @@
     </w:p>
     <w:p>
       <w:pPr>
-        <w:pStyle w:val="Heading1"/>
+        <w:pStyle w:val="Ttulo1"/>
       </w:pPr>
       <w:r>
         <w:lastRenderedPageBreak/>
         <w:t>Alternativas y riesgo - Decisión</w:t>
       </w:r>
-      <w:bookmarkStart w:id="0" w:name="_GoBack"/>
-      <w:bookmarkEnd w:id="0"/>
     </w:p>
     <w:p>
       <w:r>
@@ -3262,11 +3347,11 @@
       <w:lang w:val="es-NI"/>
     </w:rPr>
   </w:style>
-  <w:style w:type="paragraph" w:styleId="Heading1">
+  <w:style w:type="paragraph" w:styleId="Ttulo1">
     <w:name w:val="heading 1"/>
     <w:basedOn w:val="Normal"/>
     <w:next w:val="Normal"/>
-    <w:link w:val="Heading1Char"/>
+    <w:link w:val="Ttulo1Car"/>
     <w:uiPriority w:val="9"/>
     <w:qFormat/>
     <w:rsid w:val="00495222"/>
@@ -3284,11 +3369,11 @@
       <w:szCs w:val="32"/>
     </w:rPr>
   </w:style>
-  <w:style w:type="paragraph" w:styleId="Heading2">
+  <w:style w:type="paragraph" w:styleId="Ttulo2">
     <w:name w:val="heading 2"/>
     <w:basedOn w:val="Normal"/>
     <w:next w:val="Normal"/>
-    <w:link w:val="Heading2Char"/>
+    <w:link w:val="Ttulo2Car"/>
     <w:uiPriority w:val="9"/>
     <w:unhideWhenUsed/>
     <w:qFormat/>
@@ -3305,13 +3390,13 @@
       <w:szCs w:val="26"/>
     </w:rPr>
   </w:style>
-  <w:style w:type="character" w:default="1" w:styleId="DefaultParagraphFont">
+  <w:style w:type="character" w:default="1" w:styleId="Fuentedeprrafopredeter">
     <w:name w:val="Default Paragraph Font"/>
     <w:uiPriority w:val="1"/>
     <w:semiHidden/>
     <w:unhideWhenUsed/>
   </w:style>
-  <w:style w:type="table" w:default="1" w:styleId="TableNormal">
+  <w:style w:type="table" w:default="1" w:styleId="Tablanormal">
     <w:name w:val="Normal Table"/>
     <w:uiPriority w:val="99"/>
     <w:semiHidden/>
@@ -3326,15 +3411,15 @@
       </w:tblCellMar>
     </w:tblPr>
   </w:style>
-  <w:style w:type="numbering" w:default="1" w:styleId="NoList">
+  <w:style w:type="numbering" w:default="1" w:styleId="Sinlista">
     <w:name w:val="No List"/>
     <w:uiPriority w:val="99"/>
     <w:semiHidden/>
     <w:unhideWhenUsed/>
   </w:style>
-  <w:style w:type="character" w:styleId="Hyperlink">
+  <w:style w:type="character" w:styleId="Hipervnculo">
     <w:name w:val="Hyperlink"/>
-    <w:basedOn w:val="DefaultParagraphFont"/>
+    <w:basedOn w:val="Fuentedeprrafopredeter"/>
     <w:uiPriority w:val="99"/>
     <w:unhideWhenUsed/>
     <w:rsid w:val="007E3302"/>
@@ -3343,7 +3428,7 @@
       <w:u w:val="single"/>
     </w:rPr>
   </w:style>
-  <w:style w:type="paragraph" w:styleId="ListParagraph">
+  <w:style w:type="paragraph" w:styleId="Prrafodelista">
     <w:name w:val="List Paragraph"/>
     <w:basedOn w:val="Normal"/>
     <w:uiPriority w:val="34"/>
@@ -3354,11 +3439,11 @@
       <w:contextualSpacing/>
     </w:pPr>
   </w:style>
-  <w:style w:type="paragraph" w:styleId="Title">
+  <w:style w:type="paragraph" w:styleId="Ttulo">
     <w:name w:val="Title"/>
     <w:basedOn w:val="Normal"/>
     <w:next w:val="Normal"/>
-    <w:link w:val="TitleChar"/>
+    <w:link w:val="TtuloCar"/>
     <w:uiPriority w:val="10"/>
     <w:qFormat/>
     <w:rsid w:val="008E2A79"/>
@@ -3375,10 +3460,10 @@
       <w:szCs w:val="56"/>
     </w:rPr>
   </w:style>
-  <w:style w:type="character" w:customStyle="1" w:styleId="TitleChar">
-    <w:name w:val="Title Char"/>
-    <w:basedOn w:val="DefaultParagraphFont"/>
-    <w:link w:val="Title"/>
+  <w:style w:type="character" w:customStyle="1" w:styleId="TtuloCar">
+    <w:name w:val="Título Car"/>
+    <w:basedOn w:val="Fuentedeprrafopredeter"/>
+    <w:link w:val="Ttulo"/>
     <w:uiPriority w:val="10"/>
     <w:rsid w:val="008E2A79"/>
     <w:rPr>
@@ -3390,10 +3475,10 @@
       <w:lang w:val="es-NI"/>
     </w:rPr>
   </w:style>
-  <w:style w:type="character" w:customStyle="1" w:styleId="Heading1Char">
-    <w:name w:val="Heading 1 Char"/>
-    <w:basedOn w:val="DefaultParagraphFont"/>
-    <w:link w:val="Heading1"/>
+  <w:style w:type="character" w:customStyle="1" w:styleId="Ttulo1Car">
+    <w:name w:val="Título 1 Car"/>
+    <w:basedOn w:val="Fuentedeprrafopredeter"/>
+    <w:link w:val="Ttulo1"/>
     <w:uiPriority w:val="9"/>
     <w:rsid w:val="00495222"/>
     <w:rPr>
@@ -3404,10 +3489,10 @@
       <w:lang w:val="es-NI"/>
     </w:rPr>
   </w:style>
-  <w:style w:type="character" w:customStyle="1" w:styleId="Heading2Char">
-    <w:name w:val="Heading 2 Char"/>
-    <w:basedOn w:val="DefaultParagraphFont"/>
-    <w:link w:val="Heading2"/>
+  <w:style w:type="character" w:customStyle="1" w:styleId="Ttulo2Car">
+    <w:name w:val="Título 2 Car"/>
+    <w:basedOn w:val="Fuentedeprrafopredeter"/>
+    <w:link w:val="Ttulo2"/>
     <w:uiPriority w:val="9"/>
     <w:rsid w:val="00D5039C"/>
     <w:rPr>

</xml_diff>